<commit_message>
added comments to the code
</commit_message>
<xml_diff>
--- a/Results/Final Report.docx
+++ b/Results/Final Report.docx
@@ -25,15 +25,7 @@
           <w:sz w:val="44"/>
           <w:u w:val="single"/>
         </w:rPr>
-        <w:t xml:space="preserve">Programming Assignment </w:t>
-      </w:r>
-      <w:r>
-        <w:rPr>
-          <w:b/>
-          <w:sz w:val="44"/>
-          <w:u w:val="single"/>
-        </w:rPr>
-        <w:t>3</w:t>
+        <w:t>Programming Assignment 3</w:t>
       </w:r>
     </w:p>
     <w:p>
@@ -252,14 +244,7 @@
           <w:b/>
           <w:sz w:val="28"/>
         </w:rPr>
-        <w:t xml:space="preserve">Query 1: </w:t>
-      </w:r>
-      <w:r>
-        <w:rPr>
-          <w:b/>
-          <w:sz w:val="28"/>
-        </w:rPr>
-        <w:t>[&lt;</w:t>
+        <w:t>Query 1: [&lt;</w:t>
       </w:r>
       <w:proofErr w:type="spellStart"/>
       <w:proofErr w:type="gramStart"/>
@@ -287,9 +272,9 @@
         <w:tblLook w:val="04A0" w:firstRow="1" w:lastRow="0" w:firstColumn="1" w:lastColumn="0" w:noHBand="0" w:noVBand="1"/>
       </w:tblPr>
       <w:tblGrid>
-        <w:gridCol w:w="2245"/>
-        <w:gridCol w:w="2810"/>
-        <w:gridCol w:w="2543"/>
+        <w:gridCol w:w="1975"/>
+        <w:gridCol w:w="2883"/>
+        <w:gridCol w:w="2740"/>
         <w:gridCol w:w="2710"/>
       </w:tblGrid>
       <w:tr>
@@ -300,7 +285,7 @@
         <w:tc>
           <w:tcPr>
             <w:cnfStyle w:val="001000000000" w:firstRow="0" w:lastRow="0" w:firstColumn="1" w:lastColumn="0" w:oddVBand="0" w:evenVBand="0" w:oddHBand="0" w:evenHBand="0" w:firstRowFirstColumn="0" w:firstRowLastColumn="0" w:lastRowFirstColumn="0" w:lastRowLastColumn="0"/>
-            <w:tcW w:w="2245" w:type="dxa"/>
+            <w:tcW w:w="1975" w:type="dxa"/>
           </w:tcPr>
           <w:p>
             <w:pPr>
@@ -319,7 +304,7 @@
         </w:tc>
         <w:tc>
           <w:tcPr>
-            <w:tcW w:w="2810" w:type="dxa"/>
+            <w:tcW w:w="2883" w:type="dxa"/>
           </w:tcPr>
           <w:p>
             <w:pPr>
@@ -339,7 +324,7 @@
         </w:tc>
         <w:tc>
           <w:tcPr>
-            <w:tcW w:w="2543" w:type="dxa"/>
+            <w:tcW w:w="2740" w:type="dxa"/>
           </w:tcPr>
           <w:p>
             <w:pPr>
@@ -386,7 +371,7 @@
         <w:tc>
           <w:tcPr>
             <w:cnfStyle w:val="001000000000" w:firstRow="0" w:lastRow="0" w:firstColumn="1" w:lastColumn="0" w:oddVBand="0" w:evenVBand="0" w:oddHBand="0" w:evenHBand="0" w:firstRowFirstColumn="0" w:firstRowLastColumn="0" w:lastRowFirstColumn="0" w:lastRowLastColumn="0"/>
-            <w:tcW w:w="2245" w:type="dxa"/>
+            <w:tcW w:w="1975" w:type="dxa"/>
           </w:tcPr>
           <w:p>
             <w:pPr>
@@ -405,7 +390,7 @@
         </w:tc>
         <w:tc>
           <w:tcPr>
-            <w:tcW w:w="2810" w:type="dxa"/>
+            <w:tcW w:w="2883" w:type="dxa"/>
           </w:tcPr>
           <w:p>
             <w:pPr>
@@ -425,7 +410,7 @@
         </w:tc>
         <w:tc>
           <w:tcPr>
-            <w:tcW w:w="2543" w:type="dxa"/>
+            <w:tcW w:w="2740" w:type="dxa"/>
           </w:tcPr>
           <w:p>
             <w:pPr>
@@ -471,7 +456,7 @@
         <w:tc>
           <w:tcPr>
             <w:cnfStyle w:val="001000000000" w:firstRow="0" w:lastRow="0" w:firstColumn="1" w:lastColumn="0" w:oddVBand="0" w:evenVBand="0" w:oddHBand="0" w:evenHBand="0" w:firstRowFirstColumn="0" w:firstRowLastColumn="0" w:lastRowFirstColumn="0" w:lastRowLastColumn="0"/>
-            <w:tcW w:w="2245" w:type="dxa"/>
+            <w:tcW w:w="1975" w:type="dxa"/>
           </w:tcPr>
           <w:p>
             <w:pPr>
@@ -490,7 +475,7 @@
         </w:tc>
         <w:tc>
           <w:tcPr>
-            <w:tcW w:w="2810" w:type="dxa"/>
+            <w:tcW w:w="2883" w:type="dxa"/>
           </w:tcPr>
           <w:p>
             <w:pPr>
@@ -510,7 +495,7 @@
         </w:tc>
         <w:tc>
           <w:tcPr>
-            <w:tcW w:w="2543" w:type="dxa"/>
+            <w:tcW w:w="2740" w:type="dxa"/>
           </w:tcPr>
           <w:p>
             <w:pPr>
@@ -557,7 +542,7 @@
         <w:tc>
           <w:tcPr>
             <w:cnfStyle w:val="001000000000" w:firstRow="0" w:lastRow="0" w:firstColumn="1" w:lastColumn="0" w:oddVBand="0" w:evenVBand="0" w:oddHBand="0" w:evenHBand="0" w:firstRowFirstColumn="0" w:firstRowLastColumn="0" w:lastRowFirstColumn="0" w:lastRowLastColumn="0"/>
-            <w:tcW w:w="2245" w:type="dxa"/>
+            <w:tcW w:w="1975" w:type="dxa"/>
           </w:tcPr>
           <w:p>
             <w:pPr>
@@ -576,7 +561,7 @@
         </w:tc>
         <w:tc>
           <w:tcPr>
-            <w:tcW w:w="2810" w:type="dxa"/>
+            <w:tcW w:w="2883" w:type="dxa"/>
           </w:tcPr>
           <w:p>
             <w:pPr>
@@ -596,7 +581,7 @@
         </w:tc>
         <w:tc>
           <w:tcPr>
-            <w:tcW w:w="2543" w:type="dxa"/>
+            <w:tcW w:w="2740" w:type="dxa"/>
           </w:tcPr>
           <w:p>
             <w:pPr>
@@ -642,7 +627,7 @@
         <w:tc>
           <w:tcPr>
             <w:cnfStyle w:val="001000000000" w:firstRow="0" w:lastRow="0" w:firstColumn="1" w:lastColumn="0" w:oddVBand="0" w:evenVBand="0" w:oddHBand="0" w:evenHBand="0" w:firstRowFirstColumn="0" w:firstRowLastColumn="0" w:lastRowFirstColumn="0" w:lastRowLastColumn="0"/>
-            <w:tcW w:w="2245" w:type="dxa"/>
+            <w:tcW w:w="1975" w:type="dxa"/>
           </w:tcPr>
           <w:p>
             <w:pPr>
@@ -661,7 +646,7 @@
         </w:tc>
         <w:tc>
           <w:tcPr>
-            <w:tcW w:w="2810" w:type="dxa"/>
+            <w:tcW w:w="2883" w:type="dxa"/>
           </w:tcPr>
           <w:p>
             <w:pPr>
@@ -681,7 +666,7 @@
         </w:tc>
         <w:tc>
           <w:tcPr>
-            <w:tcW w:w="2543" w:type="dxa"/>
+            <w:tcW w:w="2740" w:type="dxa"/>
           </w:tcPr>
           <w:p>
             <w:pPr>
@@ -728,7 +713,7 @@
         <w:tc>
           <w:tcPr>
             <w:cnfStyle w:val="001000000000" w:firstRow="0" w:lastRow="0" w:firstColumn="1" w:lastColumn="0" w:oddVBand="0" w:evenVBand="0" w:oddHBand="0" w:evenHBand="0" w:firstRowFirstColumn="0" w:firstRowLastColumn="0" w:lastRowFirstColumn="0" w:lastRowLastColumn="0"/>
-            <w:tcW w:w="2245" w:type="dxa"/>
+            <w:tcW w:w="1975" w:type="dxa"/>
           </w:tcPr>
           <w:p>
             <w:pPr>
@@ -747,7 +732,7 @@
         </w:tc>
         <w:tc>
           <w:tcPr>
-            <w:tcW w:w="2810" w:type="dxa"/>
+            <w:tcW w:w="2883" w:type="dxa"/>
           </w:tcPr>
           <w:p>
             <w:pPr>
@@ -767,7 +752,7 @@
         </w:tc>
         <w:tc>
           <w:tcPr>
-            <w:tcW w:w="2543" w:type="dxa"/>
+            <w:tcW w:w="2740" w:type="dxa"/>
           </w:tcPr>
           <w:p>
             <w:pPr>
@@ -813,7 +798,7 @@
         <w:tc>
           <w:tcPr>
             <w:cnfStyle w:val="001000000000" w:firstRow="0" w:lastRow="0" w:firstColumn="1" w:lastColumn="0" w:oddVBand="0" w:evenVBand="0" w:oddHBand="0" w:evenHBand="0" w:firstRowFirstColumn="0" w:firstRowLastColumn="0" w:lastRowFirstColumn="0" w:lastRowLastColumn="0"/>
-            <w:tcW w:w="2245" w:type="dxa"/>
+            <w:tcW w:w="1975" w:type="dxa"/>
           </w:tcPr>
           <w:p>
             <w:pPr>
@@ -832,33 +817,27 @@
         </w:tc>
         <w:tc>
           <w:tcPr>
-            <w:tcW w:w="2810" w:type="dxa"/>
-          </w:tcPr>
-          <w:p>
-            <w:pPr>
-              <w:jc w:val="center"/>
-              <w:cnfStyle w:val="000000000000" w:firstRow="0" w:lastRow="0" w:firstColumn="0" w:lastColumn="0" w:oddVBand="0" w:evenVBand="0" w:oddHBand="0" w:evenHBand="0" w:firstRowFirstColumn="0" w:firstRowLastColumn="0" w:lastRowFirstColumn="0" w:lastRowLastColumn="0"/>
-              <w:rPr>
-                <w:sz w:val="24"/>
-              </w:rPr>
-            </w:pPr>
-            <w:r>
-              <w:rPr>
-                <w:sz w:val="24"/>
-              </w:rPr>
-              <w:t>0.</w:t>
-            </w:r>
-            <w:r>
-              <w:rPr>
-                <w:sz w:val="24"/>
-              </w:rPr>
-              <w:t>0006040306583323722</w:t>
-            </w:r>
-          </w:p>
-        </w:tc>
-        <w:tc>
-          <w:tcPr>
-            <w:tcW w:w="2543" w:type="dxa"/>
+            <w:tcW w:w="2883" w:type="dxa"/>
+          </w:tcPr>
+          <w:p>
+            <w:pPr>
+              <w:jc w:val="center"/>
+              <w:cnfStyle w:val="000000000000" w:firstRow="0" w:lastRow="0" w:firstColumn="0" w:lastColumn="0" w:oddVBand="0" w:evenVBand="0" w:oddHBand="0" w:evenHBand="0" w:firstRowFirstColumn="0" w:firstRowLastColumn="0" w:lastRowFirstColumn="0" w:lastRowLastColumn="0"/>
+              <w:rPr>
+                <w:sz w:val="24"/>
+              </w:rPr>
+            </w:pPr>
+            <w:r>
+              <w:rPr>
+                <w:sz w:val="24"/>
+              </w:rPr>
+              <w:t>0.0006040306583323722</w:t>
+            </w:r>
+          </w:p>
+        </w:tc>
+        <w:tc>
+          <w:tcPr>
+            <w:tcW w:w="2740" w:type="dxa"/>
           </w:tcPr>
           <w:p>
             <w:pPr>
@@ -892,13 +871,7 @@
               <w:rPr>
                 <w:sz w:val="24"/>
               </w:rPr>
-              <w:t>0.</w:t>
-            </w:r>
-            <w:r>
-              <w:rPr>
-                <w:sz w:val="24"/>
-              </w:rPr>
-              <w:t>0012908369850970602</w:t>
+              <w:t>0.0012908369850970602</w:t>
             </w:r>
           </w:p>
         </w:tc>
@@ -911,7 +884,7 @@
         <w:tc>
           <w:tcPr>
             <w:cnfStyle w:val="001000000000" w:firstRow="0" w:lastRow="0" w:firstColumn="1" w:lastColumn="0" w:oddVBand="0" w:evenVBand="0" w:oddHBand="0" w:evenHBand="0" w:firstRowFirstColumn="0" w:firstRowLastColumn="0" w:lastRowFirstColumn="0" w:lastRowLastColumn="0"/>
-            <w:tcW w:w="2245" w:type="dxa"/>
+            <w:tcW w:w="1975" w:type="dxa"/>
           </w:tcPr>
           <w:p>
             <w:pPr>
@@ -930,7 +903,7 @@
         </w:tc>
         <w:tc>
           <w:tcPr>
-            <w:tcW w:w="2810" w:type="dxa"/>
+            <w:tcW w:w="2883" w:type="dxa"/>
           </w:tcPr>
           <w:p>
             <w:pPr>
@@ -950,7 +923,7 @@
         </w:tc>
         <w:tc>
           <w:tcPr>
-            <w:tcW w:w="2543" w:type="dxa"/>
+            <w:tcW w:w="2740" w:type="dxa"/>
           </w:tcPr>
           <w:p>
             <w:pPr>
@@ -984,13 +957,7 @@
               <w:rPr>
                 <w:sz w:val="24"/>
               </w:rPr>
-              <w:t>0.</w:t>
-            </w:r>
-            <w:r>
-              <w:rPr>
-                <w:sz w:val="24"/>
-              </w:rPr>
-              <w:t>0007517916849273948</w:t>
+              <w:t>0.0007517916849273948</w:t>
             </w:r>
           </w:p>
         </w:tc>
@@ -1002,7 +969,7 @@
         <w:tc>
           <w:tcPr>
             <w:cnfStyle w:val="001000000000" w:firstRow="0" w:lastRow="0" w:firstColumn="1" w:lastColumn="0" w:oddVBand="0" w:evenVBand="0" w:oddHBand="0" w:evenHBand="0" w:firstRowFirstColumn="0" w:firstRowLastColumn="0" w:lastRowFirstColumn="0" w:lastRowLastColumn="0"/>
-            <w:tcW w:w="2245" w:type="dxa"/>
+            <w:tcW w:w="1975" w:type="dxa"/>
           </w:tcPr>
           <w:p>
             <w:pPr>
@@ -1021,7 +988,7 @@
         </w:tc>
         <w:tc>
           <w:tcPr>
-            <w:tcW w:w="2810" w:type="dxa"/>
+            <w:tcW w:w="2883" w:type="dxa"/>
           </w:tcPr>
           <w:p>
             <w:pPr>
@@ -1041,7 +1008,7 @@
         </w:tc>
         <w:tc>
           <w:tcPr>
-            <w:tcW w:w="2543" w:type="dxa"/>
+            <w:tcW w:w="2740" w:type="dxa"/>
           </w:tcPr>
           <w:p>
             <w:pPr>
@@ -1088,7 +1055,7 @@
         <w:tc>
           <w:tcPr>
             <w:cnfStyle w:val="001000000000" w:firstRow="0" w:lastRow="0" w:firstColumn="1" w:lastColumn="0" w:oddVBand="0" w:evenVBand="0" w:oddHBand="0" w:evenHBand="0" w:firstRowFirstColumn="0" w:firstRowLastColumn="0" w:lastRowFirstColumn="0" w:lastRowLastColumn="0"/>
-            <w:tcW w:w="2245" w:type="dxa"/>
+            <w:tcW w:w="1975" w:type="dxa"/>
           </w:tcPr>
           <w:p>
             <w:pPr>
@@ -1107,7 +1074,7 @@
         </w:tc>
         <w:tc>
           <w:tcPr>
-            <w:tcW w:w="2810" w:type="dxa"/>
+            <w:tcW w:w="2883" w:type="dxa"/>
           </w:tcPr>
           <w:p>
             <w:pPr>
@@ -1127,7 +1094,7 @@
         </w:tc>
         <w:tc>
           <w:tcPr>
-            <w:tcW w:w="2543" w:type="dxa"/>
+            <w:tcW w:w="2740" w:type="dxa"/>
           </w:tcPr>
           <w:p>
             <w:pPr>
@@ -1202,14 +1169,7 @@
           <w:b/>
           <w:sz w:val="28"/>
         </w:rPr>
-        <w:t>Query</w:t>
-      </w:r>
-      <w:r>
-        <w:rPr>
-          <w:b/>
-          <w:sz w:val="28"/>
-        </w:rPr>
-        <w:t xml:space="preserve"> 2</w:t>
+        <w:t>Query 2</w:t>
       </w:r>
       <w:proofErr w:type="gramStart"/>
       <w:r>
@@ -2165,14 +2125,7 @@
           <w:sz w:val="28"/>
         </w:rPr>
         <w:lastRenderedPageBreak/>
-        <w:t xml:space="preserve">Query 3: </w:t>
-      </w:r>
-      <w:r>
-        <w:rPr>
-          <w:b/>
-          <w:sz w:val="28"/>
-        </w:rPr>
-        <w:t>[&lt;</w:t>
+        <w:t>Query 3: [&lt;</w:t>
       </w:r>
       <w:proofErr w:type="spellStart"/>
       <w:proofErr w:type="gramStart"/>
@@ -3113,14 +3066,7 @@
           <w:b/>
           <w:sz w:val="28"/>
         </w:rPr>
-        <w:t xml:space="preserve">Query 4: </w:t>
-      </w:r>
-      <w:r>
-        <w:rPr>
-          <w:b/>
-          <w:sz w:val="28"/>
-        </w:rPr>
-        <w:t>[&lt;</w:t>
+        <w:t>Query 4: [&lt;</w:t>
       </w:r>
       <w:proofErr w:type="spellStart"/>
       <w:proofErr w:type="gramStart"/>
@@ -4093,14 +4039,7 @@
           <w:b/>
           <w:sz w:val="28"/>
         </w:rPr>
-        <w:t xml:space="preserve">Query 5: </w:t>
-      </w:r>
-      <w:r>
-        <w:rPr>
-          <w:b/>
-          <w:sz w:val="28"/>
-        </w:rPr>
-        <w:t>[&lt;</w:t>
+        <w:t>Query 5: [&lt;</w:t>
       </w:r>
       <w:proofErr w:type="spellStart"/>
       <w:proofErr w:type="gramStart"/>
@@ -4381,13 +4320,7 @@
               <w:rPr>
                 <w:sz w:val="24"/>
               </w:rPr>
-              <w:t>0.0</w:t>
-            </w:r>
-            <w:r>
-              <w:rPr>
-                <w:sz w:val="24"/>
-              </w:rPr>
-              <w:t>2</w:t>
+              <w:t>0.02</w:t>
             </w:r>
           </w:p>
         </w:tc>
@@ -4473,13 +4406,7 @@
               <w:rPr>
                 <w:sz w:val="24"/>
               </w:rPr>
-              <w:t>0.0</w:t>
-            </w:r>
-            <w:r>
-              <w:rPr>
-                <w:sz w:val="24"/>
-              </w:rPr>
-              <w:t>06</w:t>
+              <w:t>0.006</w:t>
             </w:r>
           </w:p>
         </w:tc>
@@ -5053,14 +4980,7 @@
           <w:b/>
           <w:sz w:val="28"/>
         </w:rPr>
-        <w:t xml:space="preserve">Query 6: </w:t>
-      </w:r>
-      <w:r>
-        <w:rPr>
-          <w:b/>
-          <w:sz w:val="28"/>
-        </w:rPr>
-        <w:t>[&lt;</w:t>
+        <w:t>Query 6: [&lt;</w:t>
       </w:r>
       <w:proofErr w:type="spellStart"/>
       <w:proofErr w:type="gramStart"/>
@@ -5922,8 +5842,6 @@
               </w:rPr>
               <w:t>0.005612151520557884</w:t>
             </w:r>
-            <w:bookmarkStart w:id="0" w:name="_GoBack"/>
-            <w:bookmarkEnd w:id="0"/>
           </w:p>
         </w:tc>
         <w:tc>
@@ -5974,6 +5892,29 @@
           <w:sz w:val="24"/>
         </w:rPr>
       </w:pPr>
+    </w:p>
+    <w:p>
+      <w:pPr>
+        <w:rPr>
+          <w:sz w:val="24"/>
+        </w:rPr>
+      </w:pPr>
+    </w:p>
+    <w:p>
+      <w:pPr>
+        <w:jc w:val="center"/>
+        <w:rPr>
+          <w:sz w:val="24"/>
+        </w:rPr>
+      </w:pPr>
+      <w:r>
+        <w:rPr>
+          <w:sz w:val="24"/>
+        </w:rPr>
+        <w:t>-------------------------</w:t>
+      </w:r>
+      <w:bookmarkStart w:id="0" w:name="_GoBack"/>
+      <w:bookmarkEnd w:id="0"/>
     </w:p>
     <w:sectPr>
       <w:pgSz w:w="12240" w:h="15840"/>

</xml_diff>